<commit_message>
fix - file word
</commit_message>
<xml_diff>
--- a/StackAndQueue.docx
+++ b/StackAndQueue.docx
@@ -191,7 +191,7 @@
           <w:sz w:val="36"/>
           <w:szCs w:val="36"/>
         </w:rPr>
-        <w:t>3 5 3 2 3</w:t>
+        <w:t>3 2 3 5 3</w:t>
       </w:r>
     </w:p>
     <w:p>
@@ -541,17 +541,86 @@
           <w:sz w:val="36"/>
           <w:szCs w:val="36"/>
         </w:rPr>
-        <w:t>T</w:t>
-      </w:r>
-      <w:r>
+        <w:t>The sequence of values returned by the pop operations:</w:t>
+      </w:r>
+    </w:p>
+    <w:p>
+      <w:pPr>
+        <w:rPr>
+          <w:sz w:val="36"/>
+          <w:szCs w:val="36"/>
+        </w:rPr>
+      </w:pPr>
+      <w:r>
+        <w:rPr>
+          <w:sz w:val="36"/>
+          <w:szCs w:val="36"/>
+        </w:rPr>
+        <w:t>S Y E U T</w:t>
+      </w:r>
+      <w:r>
+        <w:rPr>
+          <w:sz w:val="36"/>
+          <w:szCs w:val="36"/>
+        </w:rPr>
+        <w:t xml:space="preserve"> O N I S</w:t>
+      </w:r>
+    </w:p>
+    <w:p>
+      <w:pPr>
+        <w:rPr>
+          <w:sz w:val="36"/>
+          <w:szCs w:val="36"/>
+        </w:rPr>
+      </w:pPr>
+      <w:r>
+        <w:rPr>
+          <w:sz w:val="36"/>
+          <w:szCs w:val="36"/>
+        </w:rPr>
+        <w:t>4. A letter means push and an asterisk means pop in the following sequence. Give the contents of s[0], ..., s[4] after this sequence of operations is performed on an initially empty stack (the stack is implementated by array s[]).</w:t>
+      </w:r>
+    </w:p>
+    <w:p>
+      <w:pPr>
+        <w:rPr>
+          <w:sz w:val="36"/>
+          <w:szCs w:val="36"/>
+        </w:rPr>
+      </w:pPr>
+      <w:r>
+        <w:rPr>
+          <w:sz w:val="36"/>
+          <w:szCs w:val="36"/>
+        </w:rPr>
+        <w:lastRenderedPageBreak/>
+        <w:t xml:space="preserve"> L A * S T I * N * F I R * S T * O U * T * * * *</w:t>
+      </w:r>
+    </w:p>
+    <w:p>
+      <w:pPr>
+        <w:rPr>
+          <w:sz w:val="36"/>
+          <w:szCs w:val="36"/>
+        </w:rPr>
+      </w:pPr>
+      <w:r>
+        <w:rPr>
+          <w:sz w:val="36"/>
+          <w:szCs w:val="36"/>
+        </w:rPr>
+        <w:t>L STF</w:t>
+      </w:r>
+    </w:p>
+    <w:p>
+      <w:pPr>
         <w:rPr>
           <w:b/>
           <w:bCs/>
           <w:sz w:val="36"/>
           <w:szCs w:val="36"/>
         </w:rPr>
-        <w:t>he sequence of values returned by t</w:t>
-      </w:r>
+      </w:pPr>
       <w:r>
         <w:rPr>
           <w:b/>
@@ -559,60 +628,149 @@
           <w:sz w:val="36"/>
           <w:szCs w:val="36"/>
         </w:rPr>
-        <w:t>he pop operations:</w:t>
-      </w:r>
-    </w:p>
-    <w:p>
-      <w:pPr>
-        <w:rPr>
-          <w:sz w:val="36"/>
-          <w:szCs w:val="36"/>
-        </w:rPr>
-      </w:pPr>
-      <w:r>
-        <w:rPr>
-          <w:sz w:val="36"/>
-          <w:szCs w:val="36"/>
-        </w:rPr>
-        <w:t>S Y E U T</w:t>
-      </w:r>
-      <w:r>
-        <w:rPr>
-          <w:sz w:val="36"/>
-          <w:szCs w:val="36"/>
-        </w:rPr>
-        <w:t xml:space="preserve"> O N I S</w:t>
-      </w:r>
-    </w:p>
-    <w:p>
-      <w:pPr>
-        <w:rPr>
-          <w:sz w:val="36"/>
-          <w:szCs w:val="36"/>
-        </w:rPr>
-      </w:pPr>
-      <w:r>
-        <w:rPr>
-          <w:sz w:val="36"/>
-          <w:szCs w:val="36"/>
-        </w:rPr>
-        <w:t>4. A letter means push and an asterisk means pop in the following sequence. Give the contents of s[0], ..., s[4] after this sequence of operations is performed on an initially empty stack (the stack is implementated by array s[]).</w:t>
-      </w:r>
-    </w:p>
-    <w:p>
-      <w:pPr>
-        <w:rPr>
-          <w:sz w:val="36"/>
-          <w:szCs w:val="36"/>
-        </w:rPr>
-      </w:pPr>
-      <w:r>
-        <w:rPr>
-          <w:sz w:val="36"/>
-          <w:szCs w:val="36"/>
-        </w:rPr>
-        <w:lastRenderedPageBreak/>
-        <w:t xml:space="preserve"> L A * S T I * N * F I R * S T * O U * T * * * *</w:t>
+        <w:t>The contents of s[0], ..., s[4]:</w:t>
+      </w:r>
+    </w:p>
+    <w:p>
+      <w:pPr>
+        <w:rPr>
+          <w:sz w:val="36"/>
+          <w:szCs w:val="36"/>
+        </w:rPr>
+      </w:pPr>
+      <w:r>
+        <w:rPr>
+          <w:sz w:val="36"/>
+          <w:szCs w:val="36"/>
+        </w:rPr>
+        <w:t xml:space="preserve">s[0] = L </w:t>
+      </w:r>
+    </w:p>
+    <w:p>
+      <w:pPr>
+        <w:rPr>
+          <w:sz w:val="36"/>
+          <w:szCs w:val="36"/>
+        </w:rPr>
+      </w:pPr>
+      <w:r>
+        <w:rPr>
+          <w:sz w:val="36"/>
+          <w:szCs w:val="36"/>
+        </w:rPr>
+        <w:t xml:space="preserve">s[1] = S </w:t>
+      </w:r>
+    </w:p>
+    <w:p>
+      <w:pPr>
+        <w:rPr>
+          <w:sz w:val="36"/>
+          <w:szCs w:val="36"/>
+        </w:rPr>
+      </w:pPr>
+      <w:r>
+        <w:rPr>
+          <w:sz w:val="36"/>
+          <w:szCs w:val="36"/>
+        </w:rPr>
+        <w:t xml:space="preserve">s[2] = T </w:t>
+      </w:r>
+    </w:p>
+    <w:p>
+      <w:pPr>
+        <w:rPr>
+          <w:sz w:val="36"/>
+          <w:szCs w:val="36"/>
+        </w:rPr>
+      </w:pPr>
+      <w:r>
+        <w:rPr>
+          <w:sz w:val="36"/>
+          <w:szCs w:val="36"/>
+        </w:rPr>
+        <w:t xml:space="preserve">s[3] = F </w:t>
+      </w:r>
+    </w:p>
+    <w:p>
+      <w:pPr>
+        <w:rPr>
+          <w:sz w:val="36"/>
+          <w:szCs w:val="36"/>
+        </w:rPr>
+      </w:pPr>
+      <w:r>
+        <w:rPr>
+          <w:sz w:val="36"/>
+          <w:szCs w:val="36"/>
+        </w:rPr>
+        <w:t xml:space="preserve">s[4] = </w:t>
+      </w:r>
+      <w:r>
+        <w:rPr>
+          <w:sz w:val="36"/>
+          <w:szCs w:val="36"/>
+        </w:rPr>
+        <w:t>null</w:t>
+      </w:r>
+    </w:p>
+    <w:p>
+      <w:pPr>
+        <w:rPr>
+          <w:sz w:val="36"/>
+          <w:szCs w:val="36"/>
+        </w:rPr>
+      </w:pPr>
+      <w:r>
+        <w:rPr>
+          <w:sz w:val="36"/>
+          <w:szCs w:val="36"/>
+        </w:rPr>
+        <w:t xml:space="preserve">5. A letter means enqueue and an asterisk means dequeue in </w:t>
+      </w:r>
+    </w:p>
+    <w:p>
+      <w:pPr>
+        <w:rPr>
+          <w:sz w:val="36"/>
+          <w:szCs w:val="36"/>
+        </w:rPr>
+      </w:pPr>
+      <w:r>
+        <w:rPr>
+          <w:sz w:val="36"/>
+          <w:szCs w:val="36"/>
+        </w:rPr>
+        <w:t xml:space="preserve">the following sequence. Give the sequence of values returned </w:t>
+      </w:r>
+    </w:p>
+    <w:p>
+      <w:pPr>
+        <w:rPr>
+          <w:sz w:val="36"/>
+          <w:szCs w:val="36"/>
+        </w:rPr>
+      </w:pPr>
+      <w:r>
+        <w:rPr>
+          <w:sz w:val="36"/>
+          <w:szCs w:val="36"/>
+        </w:rPr>
+        <w:t>by the dequeue operation when this sequence of operations is performed on an initially empty queue.</w:t>
+      </w:r>
+    </w:p>
+    <w:p>
+      <w:pPr>
+        <w:rPr>
+          <w:sz w:val="36"/>
+          <w:szCs w:val="36"/>
+        </w:rPr>
+      </w:pPr>
+      <w:r>
+        <w:rPr>
+          <w:sz w:val="36"/>
+          <w:szCs w:val="36"/>
+        </w:rPr>
+        <w:t xml:space="preserve"> E A S * Y * Q U E * * S T * * I O * N * *</w:t>
       </w:r>
     </w:p>
     <w:p>
@@ -631,17 +789,84 @@
           <w:sz w:val="36"/>
           <w:szCs w:val="36"/>
         </w:rPr>
+        <w:t>The sequence of values returned by the dequeue operation:</w:t>
+      </w:r>
+    </w:p>
+    <w:p>
+      <w:pPr>
+        <w:rPr>
+          <w:sz w:val="36"/>
+          <w:szCs w:val="36"/>
+        </w:rPr>
+      </w:pPr>
+      <w:r>
+        <w:rPr>
+          <w:sz w:val="36"/>
+          <w:szCs w:val="36"/>
+        </w:rPr>
+        <w:t>E A S Y Q</w:t>
+      </w:r>
+      <w:r>
+        <w:rPr>
+          <w:sz w:val="36"/>
+          <w:szCs w:val="36"/>
+        </w:rPr>
+        <w:t xml:space="preserve"> U E S</w:t>
+      </w:r>
+      <w:r>
+        <w:rPr>
+          <w:sz w:val="36"/>
+          <w:szCs w:val="36"/>
+        </w:rPr>
+        <w:t xml:space="preserve"> </w:t>
+      </w:r>
+      <w:r>
+        <w:rPr>
+          <w:sz w:val="36"/>
+          <w:szCs w:val="36"/>
+        </w:rPr>
         <w:t>T</w:t>
       </w:r>
-      <w:r>
+    </w:p>
+    <w:p>
+      <w:pPr>
+        <w:rPr>
+          <w:sz w:val="36"/>
+          <w:szCs w:val="36"/>
+        </w:rPr>
+      </w:pPr>
+      <w:r>
+        <w:rPr>
+          <w:sz w:val="36"/>
+          <w:szCs w:val="36"/>
+        </w:rPr>
+        <w:t>6. A letter means enqueue and an asterisk means dequeue in the following sequence. Give the contents of q[0], ..., q[4] after this sequence of operations is performed on an initially empty queue (the queue is implementated by circular array q[] with size 5).</w:t>
+      </w:r>
+    </w:p>
+    <w:p>
+      <w:pPr>
+        <w:rPr>
+          <w:sz w:val="36"/>
+          <w:szCs w:val="36"/>
+        </w:rPr>
+      </w:pPr>
+      <w:r>
+        <w:rPr>
+          <w:sz w:val="36"/>
+          <w:szCs w:val="36"/>
+        </w:rPr>
+        <w:t xml:space="preserve"> E A S * Y * Q U E * S T * * I O * N * *</w:t>
+      </w:r>
+    </w:p>
+    <w:p>
+      <w:pPr>
         <w:rPr>
           <w:b/>
           <w:bCs/>
           <w:sz w:val="36"/>
           <w:szCs w:val="36"/>
         </w:rPr>
-        <w:t>he contents of s[0], ..., s[4]</w:t>
-      </w:r>
+      </w:pPr>
       <w:r>
         <w:rPr>
           <w:b/>
@@ -649,359 +874,22 @@
           <w:sz w:val="36"/>
           <w:szCs w:val="36"/>
         </w:rPr>
-        <w:t>:</w:t>
-      </w:r>
-    </w:p>
-    <w:p>
-      <w:pPr>
-        <w:rPr>
-          <w:sz w:val="36"/>
-          <w:szCs w:val="36"/>
-        </w:rPr>
-      </w:pPr>
-      <w:r>
-        <w:rPr>
-          <w:sz w:val="36"/>
-          <w:szCs w:val="36"/>
-        </w:rPr>
-        <w:t xml:space="preserve">s[0] = L </w:t>
-      </w:r>
-    </w:p>
-    <w:p>
-      <w:pPr>
-        <w:rPr>
-          <w:sz w:val="36"/>
-          <w:szCs w:val="36"/>
-        </w:rPr>
-      </w:pPr>
-      <w:r>
-        <w:rPr>
-          <w:sz w:val="36"/>
-          <w:szCs w:val="36"/>
-        </w:rPr>
-        <w:t>s[</w:t>
-      </w:r>
-      <w:r>
-        <w:rPr>
-          <w:sz w:val="36"/>
-          <w:szCs w:val="36"/>
-        </w:rPr>
-        <w:t>1</w:t>
-      </w:r>
-      <w:r>
-        <w:rPr>
-          <w:sz w:val="36"/>
-          <w:szCs w:val="36"/>
-        </w:rPr>
-        <w:t xml:space="preserve">] = </w:t>
-      </w:r>
-      <w:r>
-        <w:rPr>
-          <w:sz w:val="36"/>
-          <w:szCs w:val="36"/>
-        </w:rPr>
-        <w:t xml:space="preserve">S </w:t>
-      </w:r>
-    </w:p>
-    <w:p>
-      <w:pPr>
-        <w:rPr>
-          <w:sz w:val="36"/>
-          <w:szCs w:val="36"/>
-        </w:rPr>
-      </w:pPr>
-      <w:r>
-        <w:rPr>
-          <w:sz w:val="36"/>
-          <w:szCs w:val="36"/>
-        </w:rPr>
-        <w:t>s[</w:t>
-      </w:r>
-      <w:r>
-        <w:rPr>
-          <w:sz w:val="36"/>
-          <w:szCs w:val="36"/>
-        </w:rPr>
-        <w:t>2</w:t>
-      </w:r>
-      <w:r>
-        <w:rPr>
-          <w:sz w:val="36"/>
-          <w:szCs w:val="36"/>
-        </w:rPr>
-        <w:t xml:space="preserve">] = </w:t>
-      </w:r>
-      <w:r>
-        <w:rPr>
-          <w:sz w:val="36"/>
-          <w:szCs w:val="36"/>
-        </w:rPr>
-        <w:t xml:space="preserve">T </w:t>
-      </w:r>
-    </w:p>
-    <w:p>
-      <w:pPr>
-        <w:rPr>
-          <w:sz w:val="36"/>
-          <w:szCs w:val="36"/>
-        </w:rPr>
-      </w:pPr>
-      <w:r>
-        <w:rPr>
-          <w:sz w:val="36"/>
-          <w:szCs w:val="36"/>
-        </w:rPr>
-        <w:t>s[</w:t>
-      </w:r>
-      <w:r>
-        <w:rPr>
-          <w:sz w:val="36"/>
-          <w:szCs w:val="36"/>
-        </w:rPr>
-        <w:t>3</w:t>
-      </w:r>
-      <w:r>
-        <w:rPr>
-          <w:sz w:val="36"/>
-          <w:szCs w:val="36"/>
-        </w:rPr>
-        <w:t xml:space="preserve">] = </w:t>
-      </w:r>
-      <w:r>
-        <w:rPr>
-          <w:sz w:val="36"/>
-          <w:szCs w:val="36"/>
-        </w:rPr>
-        <w:t xml:space="preserve">F </w:t>
-      </w:r>
-    </w:p>
-    <w:p>
-      <w:pPr>
-        <w:rPr>
-          <w:sz w:val="36"/>
-          <w:szCs w:val="36"/>
-        </w:rPr>
-      </w:pPr>
-      <w:r>
-        <w:rPr>
-          <w:sz w:val="36"/>
-          <w:szCs w:val="36"/>
-        </w:rPr>
-        <w:t>s[</w:t>
-      </w:r>
-      <w:r>
-        <w:rPr>
-          <w:sz w:val="36"/>
-          <w:szCs w:val="36"/>
-        </w:rPr>
-        <w:t>4</w:t>
-      </w:r>
-      <w:r>
-        <w:rPr>
-          <w:sz w:val="36"/>
-          <w:szCs w:val="36"/>
-        </w:rPr>
-        <w:t xml:space="preserve">] = </w:t>
-      </w:r>
-      <w:r>
-        <w:rPr>
-          <w:sz w:val="36"/>
-          <w:szCs w:val="36"/>
-        </w:rPr>
-        <w:t>I</w:t>
-      </w:r>
-    </w:p>
-    <w:p>
-      <w:pPr>
-        <w:rPr>
-          <w:sz w:val="36"/>
-          <w:szCs w:val="36"/>
-        </w:rPr>
-      </w:pPr>
-      <w:r>
-        <w:rPr>
-          <w:sz w:val="36"/>
-          <w:szCs w:val="36"/>
-        </w:rPr>
-        <w:t xml:space="preserve">5. A letter means enqueue and an asterisk means dequeue in </w:t>
-      </w:r>
-    </w:p>
-    <w:p>
-      <w:pPr>
-        <w:rPr>
-          <w:sz w:val="36"/>
-          <w:szCs w:val="36"/>
-        </w:rPr>
-      </w:pPr>
-      <w:r>
-        <w:rPr>
-          <w:sz w:val="36"/>
-          <w:szCs w:val="36"/>
-        </w:rPr>
-        <w:t xml:space="preserve">the following sequence. Give the sequence of values returned </w:t>
-      </w:r>
-    </w:p>
-    <w:p>
-      <w:pPr>
-        <w:rPr>
-          <w:sz w:val="36"/>
-          <w:szCs w:val="36"/>
-        </w:rPr>
-      </w:pPr>
-      <w:r>
-        <w:rPr>
-          <w:sz w:val="36"/>
-          <w:szCs w:val="36"/>
-        </w:rPr>
-        <w:t>by the dequeue operation when this sequence of operations is performed on an initially empty queue.</w:t>
-      </w:r>
-    </w:p>
-    <w:p>
-      <w:pPr>
-        <w:rPr>
-          <w:sz w:val="36"/>
-          <w:szCs w:val="36"/>
-        </w:rPr>
-      </w:pPr>
-      <w:r>
-        <w:rPr>
-          <w:sz w:val="36"/>
-          <w:szCs w:val="36"/>
-        </w:rPr>
-        <w:t xml:space="preserve"> E A S * Y * Q U E * * S T * * I O * N * *</w:t>
-      </w:r>
-    </w:p>
-    <w:p>
-      <w:pPr>
-        <w:rPr>
-          <w:b/>
-          <w:bCs/>
-          <w:sz w:val="36"/>
-          <w:szCs w:val="36"/>
-        </w:rPr>
-      </w:pPr>
-      <w:r>
-        <w:rPr>
-          <w:b/>
-          <w:bCs/>
-          <w:sz w:val="36"/>
-          <w:szCs w:val="36"/>
-        </w:rPr>
-        <w:t>T</w:t>
-      </w:r>
-      <w:r>
-        <w:rPr>
-          <w:b/>
-          <w:bCs/>
-          <w:sz w:val="36"/>
-          <w:szCs w:val="36"/>
-        </w:rPr>
-        <w:t>he sequence of values returned by the dequeue operation</w:t>
-      </w:r>
-      <w:r>
-        <w:rPr>
-          <w:b/>
-          <w:bCs/>
-          <w:sz w:val="36"/>
-          <w:szCs w:val="36"/>
-        </w:rPr>
-        <w:t>:</w:t>
-      </w:r>
-    </w:p>
-    <w:p>
-      <w:pPr>
-        <w:rPr>
-          <w:sz w:val="36"/>
-          <w:szCs w:val="36"/>
-        </w:rPr>
-      </w:pPr>
-      <w:r>
-        <w:rPr>
-          <w:sz w:val="36"/>
-          <w:szCs w:val="36"/>
-        </w:rPr>
-        <w:t>I O N</w:t>
-      </w:r>
-    </w:p>
-    <w:p>
-      <w:pPr>
-        <w:rPr>
-          <w:sz w:val="36"/>
-          <w:szCs w:val="36"/>
-        </w:rPr>
-      </w:pPr>
-      <w:r>
-        <w:rPr>
-          <w:sz w:val="36"/>
-          <w:szCs w:val="36"/>
-        </w:rPr>
-        <w:t>6. A letter means enqueue and an asterisk means dequeue in the following sequence. Give the contents of q[0], ..., q[4] after this sequence of operations is performed on an initially empty queue (the queue is implementated by circular array q[] with size 5).</w:t>
-      </w:r>
-    </w:p>
-    <w:p>
-      <w:pPr>
-        <w:rPr>
-          <w:sz w:val="36"/>
-          <w:szCs w:val="36"/>
-        </w:rPr>
-      </w:pPr>
-      <w:r>
-        <w:rPr>
-          <w:sz w:val="36"/>
-          <w:szCs w:val="36"/>
-        </w:rPr>
-        <w:t xml:space="preserve"> E A S * Y * Q U E * S T * * I O * N * *</w:t>
-      </w:r>
-    </w:p>
-    <w:p>
-      <w:pPr>
-        <w:rPr>
-          <w:b/>
-          <w:bCs/>
-          <w:sz w:val="36"/>
-          <w:szCs w:val="36"/>
-        </w:rPr>
-      </w:pPr>
-      <w:r>
-        <w:rPr>
-          <w:b/>
-          <w:bCs/>
-          <w:sz w:val="36"/>
-          <w:szCs w:val="36"/>
-        </w:rPr>
-        <w:t>T</w:t>
-      </w:r>
-      <w:r>
-        <w:rPr>
-          <w:b/>
-          <w:bCs/>
-          <w:sz w:val="36"/>
-          <w:szCs w:val="36"/>
-        </w:rPr>
-        <w:t>he contents of q[0], ..., q[4]</w:t>
-      </w:r>
-      <w:r>
-        <w:rPr>
-          <w:b/>
-          <w:bCs/>
-          <w:sz w:val="36"/>
-          <w:szCs w:val="36"/>
-        </w:rPr>
-        <w:t>:</w:t>
-      </w:r>
-    </w:p>
-    <w:p>
-      <w:pPr>
-        <w:rPr>
-          <w:sz w:val="36"/>
-          <w:szCs w:val="36"/>
-        </w:rPr>
-      </w:pPr>
-      <w:r>
-        <w:rPr>
-          <w:sz w:val="36"/>
-          <w:szCs w:val="36"/>
-        </w:rPr>
+        <w:t>The contents of q[0], ..., q[4]:</w:t>
+      </w:r>
+    </w:p>
+    <w:p>
+      <w:pPr>
+        <w:rPr>
+          <w:sz w:val="36"/>
+          <w:szCs w:val="36"/>
+        </w:rPr>
+      </w:pPr>
+      <w:r>
+        <w:rPr>
+          <w:sz w:val="36"/>
+          <w:szCs w:val="36"/>
+        </w:rPr>
+        <w:lastRenderedPageBreak/>
         <w:t xml:space="preserve">q[0] = T </w:t>
       </w:r>
     </w:p>
@@ -1017,137 +905,52 @@
           <w:sz w:val="36"/>
           <w:szCs w:val="36"/>
         </w:rPr>
-        <w:lastRenderedPageBreak/>
-        <w:t>q[</w:t>
-      </w:r>
-      <w:r>
-        <w:rPr>
-          <w:sz w:val="36"/>
-          <w:szCs w:val="36"/>
-        </w:rPr>
-        <w:t>1</w:t>
-      </w:r>
-      <w:r>
-        <w:rPr>
-          <w:sz w:val="36"/>
-          <w:szCs w:val="36"/>
-        </w:rPr>
-        <w:t xml:space="preserve">] </w:t>
-      </w:r>
-      <w:r>
-        <w:rPr>
-          <w:sz w:val="36"/>
-          <w:szCs w:val="36"/>
-        </w:rPr>
-        <w:t>= I</w:t>
-      </w:r>
-    </w:p>
-    <w:p>
-      <w:pPr>
-        <w:rPr>
-          <w:sz w:val="36"/>
-          <w:szCs w:val="36"/>
-        </w:rPr>
-      </w:pPr>
-      <w:r>
-        <w:rPr>
-          <w:sz w:val="36"/>
-          <w:szCs w:val="36"/>
-        </w:rPr>
-        <w:t>q[</w:t>
-      </w:r>
-      <w:r>
-        <w:rPr>
-          <w:sz w:val="36"/>
-          <w:szCs w:val="36"/>
-        </w:rPr>
-        <w:t>2</w:t>
-      </w:r>
-      <w:r>
-        <w:rPr>
-          <w:sz w:val="36"/>
-          <w:szCs w:val="36"/>
-        </w:rPr>
-        <w:t xml:space="preserve">] </w:t>
-      </w:r>
-      <w:r>
-        <w:rPr>
-          <w:sz w:val="36"/>
-          <w:szCs w:val="36"/>
-        </w:rPr>
-        <w:t xml:space="preserve">= O </w:t>
-      </w:r>
-    </w:p>
-    <w:p>
-      <w:pPr>
-        <w:rPr>
-          <w:sz w:val="36"/>
-          <w:szCs w:val="36"/>
-        </w:rPr>
-      </w:pPr>
-      <w:r>
-        <w:rPr>
-          <w:sz w:val="36"/>
-          <w:szCs w:val="36"/>
-        </w:rPr>
-        <w:t>q[</w:t>
-      </w:r>
-      <w:r>
-        <w:rPr>
-          <w:sz w:val="36"/>
-          <w:szCs w:val="36"/>
-        </w:rPr>
-        <w:t>3</w:t>
-      </w:r>
-      <w:r>
-        <w:rPr>
-          <w:sz w:val="36"/>
-          <w:szCs w:val="36"/>
-        </w:rPr>
-        <w:t xml:space="preserve">] </w:t>
-      </w:r>
-      <w:r>
-        <w:rPr>
-          <w:sz w:val="36"/>
-          <w:szCs w:val="36"/>
-        </w:rPr>
-        <w:t>= N</w:t>
-      </w:r>
-    </w:p>
-    <w:p>
-      <w:pPr>
-        <w:rPr>
-          <w:sz w:val="36"/>
-          <w:szCs w:val="36"/>
-        </w:rPr>
-      </w:pPr>
-      <w:r>
-        <w:rPr>
-          <w:sz w:val="36"/>
-          <w:szCs w:val="36"/>
-        </w:rPr>
-        <w:t>q[</w:t>
-      </w:r>
-      <w:r>
-        <w:rPr>
-          <w:sz w:val="36"/>
-          <w:szCs w:val="36"/>
-        </w:rPr>
-        <w:t>4</w:t>
-      </w:r>
-      <w:r>
-        <w:rPr>
-          <w:sz w:val="36"/>
-          <w:szCs w:val="36"/>
-        </w:rPr>
-        <w:t>]</w:t>
-      </w:r>
-      <w:r>
-        <w:rPr>
-          <w:sz w:val="36"/>
-          <w:szCs w:val="36"/>
-        </w:rPr>
-        <w:t xml:space="preserve"> = null</w:t>
+        <w:t>q[1] = I</w:t>
+      </w:r>
+    </w:p>
+    <w:p>
+      <w:pPr>
+        <w:rPr>
+          <w:sz w:val="36"/>
+          <w:szCs w:val="36"/>
+        </w:rPr>
+      </w:pPr>
+      <w:r>
+        <w:rPr>
+          <w:sz w:val="36"/>
+          <w:szCs w:val="36"/>
+        </w:rPr>
+        <w:t xml:space="preserve">q[2] = O </w:t>
+      </w:r>
+    </w:p>
+    <w:p>
+      <w:pPr>
+        <w:rPr>
+          <w:sz w:val="36"/>
+          <w:szCs w:val="36"/>
+        </w:rPr>
+      </w:pPr>
+      <w:r>
+        <w:rPr>
+          <w:sz w:val="36"/>
+          <w:szCs w:val="36"/>
+        </w:rPr>
+        <w:t>q[3] = N</w:t>
+      </w:r>
+    </w:p>
+    <w:p>
+      <w:pPr>
+        <w:rPr>
+          <w:sz w:val="36"/>
+          <w:szCs w:val="36"/>
+        </w:rPr>
+      </w:pPr>
+      <w:r>
+        <w:rPr>
+          <w:sz w:val="36"/>
+          <w:szCs w:val="36"/>
+        </w:rPr>
+        <w:t>q[4] = null</w:t>
       </w:r>
     </w:p>
     <w:sectPr>

</xml_diff>